<commit_message>
Tugas 7 My SQL
Tugas Teori Database
</commit_message>
<xml_diff>
--- a/TUGAS_7_MYSQL.docx
+++ b/TUGAS_7_MYSQL.docx
@@ -31,7 +31,7 @@
           <w:sz w:val="36"/>
           <w:szCs w:val="36"/>
         </w:rPr>
-        <w:t>6</w:t>
+        <w:t>7</w:t>
       </w:r>
       <w:r>
         <w:rPr>
@@ -196,25 +196,7 @@
           <w:sz w:val="24"/>
           <w:szCs w:val="24"/>
         </w:rPr>
-        <w:t xml:space="preserve">INPUT 8 </w:t>
-      </w:r>
-      <w:proofErr w:type="spellStart"/>
-      <w:r>
-        <w:rPr>
-          <w:rFonts w:ascii="Times New Roman" w:hAnsi="Times New Roman" w:cs="Times New Roman"/>
-          <w:sz w:val="24"/>
-          <w:szCs w:val="24"/>
-        </w:rPr>
-        <w:t>kota</w:t>
-      </w:r>
-      <w:proofErr w:type="spellEnd"/>
-      <w:r>
-        <w:rPr>
-          <w:rFonts w:ascii="Times New Roman" w:hAnsi="Times New Roman" w:cs="Times New Roman"/>
-          <w:sz w:val="24"/>
-          <w:szCs w:val="24"/>
-        </w:rPr>
-        <w:t xml:space="preserve"> </w:t>
+        <w:t xml:space="preserve">INPUT 8 kota </w:t>
       </w:r>
     </w:p>
     <w:p>
@@ -322,36 +304,8 @@
           <w:szCs w:val="24"/>
         </w:rPr>
         <w:lastRenderedPageBreak/>
-        <w:t xml:space="preserve">Input 2 </w:t>
+        <w:t>Input 2 kota terkahir</w:t>
       </w:r>
-      <w:proofErr w:type="spellStart"/>
-      <w:r>
-        <w:rPr>
-          <w:rFonts w:ascii="Times New Roman" w:hAnsi="Times New Roman" w:cs="Times New Roman"/>
-          <w:sz w:val="24"/>
-          <w:szCs w:val="24"/>
-        </w:rPr>
-        <w:t>kota</w:t>
-      </w:r>
-      <w:proofErr w:type="spellEnd"/>
-      <w:r>
-        <w:rPr>
-          <w:rFonts w:ascii="Times New Roman" w:hAnsi="Times New Roman" w:cs="Times New Roman"/>
-          <w:sz w:val="24"/>
-          <w:szCs w:val="24"/>
-        </w:rPr>
-        <w:t xml:space="preserve"> </w:t>
-      </w:r>
-      <w:proofErr w:type="spellStart"/>
-      <w:r>
-        <w:rPr>
-          <w:rFonts w:ascii="Times New Roman" w:hAnsi="Times New Roman" w:cs="Times New Roman"/>
-          <w:sz w:val="24"/>
-          <w:szCs w:val="24"/>
-        </w:rPr>
-        <w:t>terkahir</w:t>
-      </w:r>
-      <w:proofErr w:type="spellEnd"/>
     </w:p>
     <w:p>
       <w:pPr>
@@ -440,25 +394,7 @@
           <w:sz w:val="24"/>
           <w:szCs w:val="24"/>
         </w:rPr>
-        <w:t xml:space="preserve">Buat table </w:t>
-      </w:r>
-      <w:proofErr w:type="spellStart"/>
-      <w:r>
-        <w:rPr>
-          <w:rFonts w:ascii="Times New Roman" w:hAnsi="Times New Roman" w:cs="Times New Roman"/>
-          <w:sz w:val="24"/>
-          <w:szCs w:val="24"/>
-        </w:rPr>
-        <w:t>ke</w:t>
-      </w:r>
-      <w:proofErr w:type="spellEnd"/>
-      <w:r>
-        <w:rPr>
-          <w:rFonts w:ascii="Times New Roman" w:hAnsi="Times New Roman" w:cs="Times New Roman"/>
-          <w:sz w:val="24"/>
-          <w:szCs w:val="24"/>
-        </w:rPr>
-        <w:t xml:space="preserve"> 2</w:t>
+        <w:t>Buat table ke 2</w:t>
       </w:r>
     </w:p>
     <w:p>
@@ -566,25 +502,7 @@
           <w:szCs w:val="24"/>
         </w:rPr>
         <w:lastRenderedPageBreak/>
-        <w:t xml:space="preserve">Delete Column dan </w:t>
-      </w:r>
-      <w:proofErr w:type="spellStart"/>
-      <w:r>
-        <w:rPr>
-          <w:rFonts w:ascii="Times New Roman" w:hAnsi="Times New Roman" w:cs="Times New Roman"/>
-          <w:sz w:val="24"/>
-          <w:szCs w:val="24"/>
-        </w:rPr>
-        <w:t>sisakan</w:t>
-      </w:r>
-      <w:proofErr w:type="spellEnd"/>
-      <w:r>
-        <w:rPr>
-          <w:rFonts w:ascii="Times New Roman" w:hAnsi="Times New Roman" w:cs="Times New Roman"/>
-          <w:sz w:val="24"/>
-          <w:szCs w:val="24"/>
-        </w:rPr>
-        <w:t xml:space="preserve"> 2 column</w:t>
+        <w:t>Delete Column dan sisakan 2 column</w:t>
       </w:r>
     </w:p>
     <w:p>
@@ -674,72 +592,8 @@
           <w:sz w:val="24"/>
           <w:szCs w:val="24"/>
         </w:rPr>
-        <w:t xml:space="preserve">Input Table </w:t>
+        <w:t>Input Table ke table 2 hanya nama_kota dan jumlah_penduduk</w:t>
       </w:r>
-      <w:proofErr w:type="spellStart"/>
-      <w:r>
-        <w:rPr>
-          <w:rFonts w:ascii="Times New Roman" w:hAnsi="Times New Roman" w:cs="Times New Roman"/>
-          <w:sz w:val="24"/>
-          <w:szCs w:val="24"/>
-        </w:rPr>
-        <w:t>ke</w:t>
-      </w:r>
-      <w:proofErr w:type="spellEnd"/>
-      <w:r>
-        <w:rPr>
-          <w:rFonts w:ascii="Times New Roman" w:hAnsi="Times New Roman" w:cs="Times New Roman"/>
-          <w:sz w:val="24"/>
-          <w:szCs w:val="24"/>
-        </w:rPr>
-        <w:t xml:space="preserve"> table 2 </w:t>
-      </w:r>
-      <w:proofErr w:type="spellStart"/>
-      <w:r>
-        <w:rPr>
-          <w:rFonts w:ascii="Times New Roman" w:hAnsi="Times New Roman" w:cs="Times New Roman"/>
-          <w:sz w:val="24"/>
-          <w:szCs w:val="24"/>
-        </w:rPr>
-        <w:t>hanya</w:t>
-      </w:r>
-      <w:proofErr w:type="spellEnd"/>
-      <w:r>
-        <w:rPr>
-          <w:rFonts w:ascii="Times New Roman" w:hAnsi="Times New Roman" w:cs="Times New Roman"/>
-          <w:sz w:val="24"/>
-          <w:szCs w:val="24"/>
-        </w:rPr>
-        <w:t xml:space="preserve"> </w:t>
-      </w:r>
-      <w:proofErr w:type="spellStart"/>
-      <w:r>
-        <w:rPr>
-          <w:rFonts w:ascii="Times New Roman" w:hAnsi="Times New Roman" w:cs="Times New Roman"/>
-          <w:sz w:val="24"/>
-          <w:szCs w:val="24"/>
-        </w:rPr>
-        <w:t>nama_kota</w:t>
-      </w:r>
-      <w:proofErr w:type="spellEnd"/>
-      <w:r>
-        <w:rPr>
-          <w:rFonts w:ascii="Times New Roman" w:hAnsi="Times New Roman" w:cs="Times New Roman"/>
-          <w:sz w:val="24"/>
-          <w:szCs w:val="24"/>
-        </w:rPr>
-        <w:t xml:space="preserve"> dan </w:t>
-      </w:r>
-      <w:proofErr w:type="spellStart"/>
-      <w:r>
-        <w:rPr>
-          <w:rFonts w:ascii="Times New Roman" w:hAnsi="Times New Roman" w:cs="Times New Roman"/>
-          <w:sz w:val="24"/>
-          <w:szCs w:val="24"/>
-        </w:rPr>
-        <w:t>jumlah_penduduk</w:t>
-      </w:r>
-      <w:proofErr w:type="spellEnd"/>
     </w:p>
     <w:p>
       <w:pPr>

</xml_diff>